<commit_message>
adicionado o conteudo de GitHub
</commit_message>
<xml_diff>
--- a/Programa do Curso.docx
+++ b/Programa do Curso.docx
@@ -53,6 +53,30 @@
       </w:pPr>
       <w:r>
         <w:t>Prática</w:t>
+      </w:r>
+    </w:p>
+    <w:p>
+      <w:pPr>
+        <w:pStyle w:val="PargrafodaLista"/>
+        <w:numPr>
+          <w:ilvl w:val="0"/>
+          <w:numId w:val="1"/>
+        </w:numPr>
+      </w:pPr>
+      <w:r>
+        <w:t>Introdução ao GitHub</w:t>
+      </w:r>
+    </w:p>
+    <w:p>
+      <w:pPr>
+        <w:pStyle w:val="PargrafodaLista"/>
+        <w:numPr>
+          <w:ilvl w:val="0"/>
+          <w:numId w:val="1"/>
+        </w:numPr>
+      </w:pPr>
+      <w:r>
+        <w:t>Explicando a diferença entre Git e GitHub</w:t>
       </w:r>
     </w:p>
     <w:sectPr>

</xml_diff>

<commit_message>
adicionado o conteudo de gitflow
</commit_message>
<xml_diff>
--- a/Programa do Curso.docx
+++ b/Programa do Curso.docx
@@ -77,6 +77,30 @@
       </w:pPr>
       <w:r>
         <w:t>Explicando a diferença entre Git e GitHub</w:t>
+      </w:r>
+    </w:p>
+    <w:p>
+      <w:pPr>
+        <w:pStyle w:val="PargrafodaLista"/>
+        <w:numPr>
+          <w:ilvl w:val="0"/>
+          <w:numId w:val="1"/>
+        </w:numPr>
+      </w:pPr>
+      <w:r>
+        <w:t>Prática</w:t>
+      </w:r>
+    </w:p>
+    <w:p>
+      <w:pPr>
+        <w:pStyle w:val="PargrafodaLista"/>
+        <w:numPr>
+          <w:ilvl w:val="0"/>
+          <w:numId w:val="1"/>
+        </w:numPr>
+      </w:pPr>
+      <w:r>
+        <w:t>Introdução ao GitFlow</w:t>
       </w:r>
     </w:p>
     <w:sectPr>

</xml_diff>